<commit_message>
landing page responsive fixes
</commit_message>
<xml_diff>
--- a/Learning-doc-links.docx
+++ b/Learning-doc-links.docx
@@ -316,6 +316,73 @@
           <w:lang w:val="en"/>
         </w:rPr>
         <w:t>https://www.w3schools.com/graphics/svg_intro.asp</w:t>
+      </w:r>
+      <w:r>
+        <w:rPr>
+          <w:rFonts w:hint="default"/>
+          <w:lang w:val="en"/>
+        </w:rPr>
+        <w:fldChar w:fldCharType="end"/>
+      </w:r>
+    </w:p>
+    <w:p>
+      <w:pPr>
+        <w:rPr>
+          <w:rFonts w:hint="default"/>
+          <w:lang w:val="en"/>
+        </w:rPr>
+      </w:pPr>
+    </w:p>
+    <w:p>
+      <w:pPr>
+        <w:rPr>
+          <w:rFonts w:hint="default"/>
+          <w:lang w:val="en"/>
+        </w:rPr>
+      </w:pPr>
+      <w:r>
+        <w:rPr>
+          <w:rFonts w:hint="default"/>
+          <w:lang w:val="en"/>
+        </w:rPr>
+        <w:t>ReactStrap make col full width</w:t>
+      </w:r>
+    </w:p>
+    <w:p>
+      <w:pPr>
+        <w:rPr>
+          <w:rFonts w:hint="default"/>
+          <w:lang w:val="en"/>
+        </w:rPr>
+      </w:pPr>
+      <w:r>
+        <w:rPr>
+          <w:rFonts w:hint="default"/>
+          <w:lang w:val="en"/>
+        </w:rPr>
+        <w:fldChar w:fldCharType="begin"/>
+      </w:r>
+      <w:r>
+        <w:rPr>
+          <w:rFonts w:hint="default"/>
+          <w:lang w:val="en"/>
+        </w:rPr>
+        <w:instrText xml:space="preserve"> HYPERLINK "https://stackoverflow.com/questions/46151515/react-bootstrap-causing-margins-on-left-and-right-side" </w:instrText>
+      </w:r>
+      <w:r>
+        <w:rPr>
+          <w:rFonts w:hint="default"/>
+          <w:lang w:val="en"/>
+        </w:rPr>
+        <w:fldChar w:fldCharType="separate"/>
+      </w:r>
+      <w:r>
+        <w:rPr>
+          <w:rStyle w:val="3"/>
+          <w:rFonts w:hint="default"/>
+          <w:lang w:val="en"/>
+        </w:rPr>
+        <w:t>https://stackoverflow.com/questions/46151515/react-bootstrap-causing-margins-on-left-and-right-side</w:t>
       </w:r>
       <w:r>
         <w:rPr>
@@ -440,7 +507,7 @@
     <w:lsdException w:unhideWhenUsed="0" w:uiPriority="0" w:semiHidden="0" w:name="Body Text Indent 2"/>
     <w:lsdException w:unhideWhenUsed="0" w:uiPriority="0" w:semiHidden="0" w:name="Body Text Indent 3"/>
     <w:lsdException w:unhideWhenUsed="0" w:uiPriority="0" w:semiHidden="0" w:name="Block Text"/>
-    <w:lsdException w:unhideWhenUsed="0" w:uiPriority="0" w:semiHidden="0" w:name="Hyperlink"/>
+    <w:lsdException w:qFormat="1" w:unhideWhenUsed="0" w:uiPriority="0" w:semiHidden="0" w:name="Hyperlink"/>
     <w:lsdException w:unhideWhenUsed="0" w:uiPriority="0" w:semiHidden="0" w:name="FollowedHyperlink"/>
     <w:lsdException w:qFormat="1" w:unhideWhenUsed="0" w:uiPriority="0" w:semiHidden="0" w:name="Strong"/>
     <w:lsdException w:qFormat="1" w:unhideWhenUsed="0" w:uiPriority="0" w:semiHidden="0" w:name="Emphasis"/>
@@ -644,6 +711,7 @@
   <w:style w:type="character" w:styleId="3">
     <w:name w:val="Hyperlink"/>
     <w:basedOn w:val="2"/>
+    <w:qFormat/>
     <w:uiPriority w:val="0"/>
     <w:rPr>
       <w:color w:val="0000FF"/>

</xml_diff>

<commit_message>
signup page responsive (completed) 1.0.2v
</commit_message>
<xml_diff>
--- a/Learning-doc-links.docx
+++ b/Learning-doc-links.docx
@@ -9,12 +9,16 @@
       <w:pPr>
         <w:rPr>
           <w:rFonts w:hint="default"/>
-          <w:lang w:val="en"/>
-        </w:rPr>
-      </w:pPr>
-      <w:r>
-        <w:rPr>
-          <w:rFonts w:hint="default"/>
+          <w:b/>
+          <w:bCs/>
+          <w:lang w:val="en"/>
+        </w:rPr>
+      </w:pPr>
+      <w:r>
+        <w:rPr>
+          <w:rFonts w:hint="default"/>
+          <w:b/>
+          <w:bCs/>
           <w:lang w:val="en"/>
         </w:rPr>
         <w:t>How to make responsive pages ?</w:t>
@@ -92,12 +96,16 @@
       <w:pPr>
         <w:rPr>
           <w:rFonts w:hint="default"/>
-          <w:lang w:val="en"/>
-        </w:rPr>
-      </w:pPr>
-      <w:r>
-        <w:rPr>
-          <w:rFonts w:hint="default"/>
+          <w:b/>
+          <w:bCs/>
+          <w:lang w:val="en"/>
+        </w:rPr>
+      </w:pPr>
+      <w:r>
+        <w:rPr>
+          <w:rFonts w:hint="default"/>
+          <w:b/>
+          <w:bCs/>
           <w:lang w:val="en"/>
         </w:rPr>
         <w:t>How to make shapes in CSS ?</w:t>
@@ -203,12 +211,16 @@
       <w:pPr>
         <w:rPr>
           <w:rFonts w:hint="default"/>
-          <w:lang w:val="en"/>
-        </w:rPr>
-      </w:pPr>
-      <w:r>
-        <w:rPr>
-          <w:rFonts w:hint="default"/>
+          <w:b/>
+          <w:bCs/>
+          <w:lang w:val="en"/>
+        </w:rPr>
+      </w:pPr>
+      <w:r>
+        <w:rPr>
+          <w:rFonts w:hint="default"/>
+          <w:b/>
+          <w:bCs/>
           <w:lang w:val="en"/>
         </w:rPr>
         <w:t>Center aligning CSS</w:t>
@@ -270,137 +282,585 @@
       <w:pPr>
         <w:rPr>
           <w:rFonts w:hint="default"/>
-          <w:lang w:val="en"/>
-        </w:rPr>
-      </w:pPr>
-      <w:r>
-        <w:rPr>
-          <w:rFonts w:hint="default"/>
-          <w:lang w:val="en"/>
-        </w:rPr>
-        <w:t>SVGS:</w:t>
-      </w:r>
-    </w:p>
-    <w:p>
-      <w:pPr>
-        <w:rPr>
-          <w:rFonts w:hint="default"/>
-          <w:lang w:val="en"/>
-        </w:rPr>
-      </w:pPr>
-      <w:r>
-        <w:rPr>
-          <w:rFonts w:hint="default"/>
-          <w:lang w:val="en"/>
-        </w:rPr>
-        <w:fldChar w:fldCharType="begin"/>
-      </w:r>
-      <w:r>
-        <w:rPr>
-          <w:rFonts w:hint="default"/>
-          <w:lang w:val="en"/>
-        </w:rPr>
-        <w:instrText xml:space="preserve"> HYPERLINK "https://www.w3schools.com/graphics/svg_intro.asp" </w:instrText>
-      </w:r>
-      <w:r>
-        <w:rPr>
-          <w:rFonts w:hint="default"/>
-          <w:lang w:val="en"/>
-        </w:rPr>
-        <w:fldChar w:fldCharType="separate"/>
-      </w:r>
-      <w:r>
-        <w:rPr>
-          <w:rStyle w:val="3"/>
-          <w:rFonts w:hint="default"/>
-          <w:lang w:val="en"/>
-        </w:rPr>
-        <w:t>https://www.w3schools.com/graphics/svg_intro.asp</w:t>
-      </w:r>
-      <w:r>
-        <w:rPr>
-          <w:rFonts w:hint="default"/>
-          <w:lang w:val="en"/>
-        </w:rPr>
-        <w:fldChar w:fldCharType="end"/>
-      </w:r>
-    </w:p>
-    <w:p>
-      <w:pPr>
-        <w:rPr>
-          <w:rFonts w:hint="default"/>
-          <w:lang w:val="en"/>
-        </w:rPr>
-      </w:pPr>
-    </w:p>
-    <w:p>
-      <w:pPr>
-        <w:rPr>
-          <w:rFonts w:hint="default"/>
-          <w:lang w:val="en"/>
-        </w:rPr>
-      </w:pPr>
-      <w:r>
-        <w:rPr>
-          <w:rFonts w:hint="default"/>
-          <w:lang w:val="en"/>
-        </w:rPr>
-        <w:t>ReactStrap make col full width</w:t>
-      </w:r>
-    </w:p>
-    <w:p>
-      <w:pPr>
-        <w:rPr>
-          <w:rFonts w:hint="default"/>
-          <w:lang w:val="en"/>
-        </w:rPr>
-      </w:pPr>
-      <w:r>
-        <w:rPr>
-          <w:rFonts w:hint="default"/>
-          <w:lang w:val="en"/>
-        </w:rPr>
-        <w:fldChar w:fldCharType="begin"/>
-      </w:r>
-      <w:r>
-        <w:rPr>
-          <w:rFonts w:hint="default"/>
-          <w:lang w:val="en"/>
-        </w:rPr>
-        <w:instrText xml:space="preserve"> HYPERLINK "https://stackoverflow.com/questions/46151515/react-bootstrap-causing-margins-on-left-and-right-side" </w:instrText>
-      </w:r>
-      <w:r>
-        <w:rPr>
-          <w:rFonts w:hint="default"/>
-          <w:lang w:val="en"/>
-        </w:rPr>
-        <w:fldChar w:fldCharType="separate"/>
-      </w:r>
-      <w:r>
-        <w:rPr>
-          <w:rStyle w:val="3"/>
-          <w:rFonts w:hint="default"/>
-          <w:lang w:val="en"/>
-        </w:rPr>
-        <w:t>https://stackoverflow.com/questions/46151515/react-bootstrap-causing-margins-on-left-and-right-side</w:t>
-      </w:r>
-      <w:r>
-        <w:rPr>
-          <w:rFonts w:hint="default"/>
-          <w:lang w:val="en"/>
-        </w:rPr>
-        <w:fldChar w:fldCharType="end"/>
-      </w:r>
-    </w:p>
-    <w:p>
-      <w:pPr>
-        <w:rPr>
-          <w:rFonts w:hint="default"/>
-          <w:lang w:val="en"/>
-        </w:rPr>
-      </w:pPr>
+          <w:b/>
+          <w:bCs/>
+          <w:lang w:val="en"/>
+        </w:rPr>
+      </w:pPr>
+      <w:r>
+        <w:rPr>
+          <w:rFonts w:hint="default"/>
+          <w:b/>
+          <w:bCs/>
+          <w:lang w:val="en"/>
+        </w:rPr>
+        <w:t>Center align div inside div</w:t>
+      </w:r>
+    </w:p>
+    <w:p>
+      <w:pPr>
+        <w:rPr>
+          <w:rFonts w:hint="default"/>
+          <w:b/>
+          <w:bCs/>
+          <w:lang w:val="en"/>
+        </w:rPr>
+      </w:pPr>
+      <w:r>
+        <w:rPr>
+          <w:rFonts w:hint="default"/>
+          <w:b/>
+          <w:bCs/>
+          <w:lang w:val="en"/>
+        </w:rPr>
+        <w:t>Reference link :https://stackoverflow.com/questions/15376634/how-can-i-center-a-div-within-another-div</w:t>
+      </w:r>
       <w:bookmarkStart w:id="0" w:name="_GoBack"/>
       <w:bookmarkEnd w:id="0"/>
+    </w:p>
+    <w:p>
+      <w:pPr>
+        <w:rPr>
+          <w:rFonts w:hint="default"/>
+          <w:lang w:val="en"/>
+        </w:rPr>
+      </w:pPr>
+      <w:r>
+        <w:rPr>
+          <w:rFonts w:hint="default"/>
+          <w:lang w:val="en"/>
+        </w:rPr>
+        <w:t>------------------------------------------------------------------------------------</w:t>
+      </w:r>
+    </w:p>
+    <w:p>
+      <w:pPr>
+        <w:rPr>
+          <w:rFonts w:hint="default"/>
+          <w:lang w:val="en"/>
+        </w:rPr>
+      </w:pPr>
+      <w:r>
+        <w:rPr>
+          <w:rFonts w:hint="default"/>
+          <w:lang w:val="en"/>
+        </w:rPr>
+        <w:t>.container{</w:t>
+      </w:r>
+    </w:p>
+    <w:p>
+      <w:pPr>
+        <w:rPr>
+          <w:rFonts w:hint="default"/>
+          <w:lang w:val="en"/>
+        </w:rPr>
+      </w:pPr>
+      <w:r>
+        <w:rPr>
+          <w:rFonts w:hint="default"/>
+          <w:lang w:val="en"/>
+        </w:rPr>
+        <w:t xml:space="preserve">  width:100%;</w:t>
+      </w:r>
+    </w:p>
+    <w:p>
+      <w:pPr>
+        <w:rPr>
+          <w:rFonts w:hint="default"/>
+          <w:lang w:val="en"/>
+        </w:rPr>
+      </w:pPr>
+      <w:r>
+        <w:rPr>
+          <w:rFonts w:hint="default"/>
+          <w:lang w:val="en"/>
+        </w:rPr>
+        <w:t>}</w:t>
+      </w:r>
+    </w:p>
+    <w:p>
+      <w:pPr>
+        <w:rPr>
+          <w:rFonts w:hint="default"/>
+          <w:lang w:val="en"/>
+        </w:rPr>
+      </w:pPr>
+      <w:r>
+        <w:rPr>
+          <w:rFonts w:hint="default"/>
+          <w:lang w:val="en"/>
+        </w:rPr>
+        <w:t>.inner-container{</w:t>
+      </w:r>
+    </w:p>
+    <w:p>
+      <w:pPr>
+        <w:rPr>
+          <w:rFonts w:hint="default"/>
+          <w:lang w:val="en"/>
+        </w:rPr>
+      </w:pPr>
+      <w:r>
+        <w:rPr>
+          <w:rFonts w:hint="default"/>
+          <w:lang w:val="en"/>
+        </w:rPr>
+        <w:t xml:space="preserve">  display:flex;</w:t>
+      </w:r>
+    </w:p>
+    <w:p>
+      <w:pPr>
+        <w:rPr>
+          <w:rFonts w:hint="default"/>
+          <w:lang w:val="en"/>
+        </w:rPr>
+      </w:pPr>
+      <w:r>
+        <w:rPr>
+          <w:rFonts w:hint="default"/>
+          <w:lang w:val="en"/>
+        </w:rPr>
+        <w:t xml:space="preserve">  position: relative;</w:t>
+      </w:r>
+    </w:p>
+    <w:p>
+      <w:pPr>
+        <w:rPr>
+          <w:rFonts w:hint="default"/>
+          <w:lang w:val="en"/>
+        </w:rPr>
+      </w:pPr>
+      <w:r>
+        <w:rPr>
+          <w:rFonts w:hint="default"/>
+          <w:lang w:val="en"/>
+        </w:rPr>
+        <w:t xml:space="preserve">  margin-left:auto;</w:t>
+      </w:r>
+    </w:p>
+    <w:p>
+      <w:pPr>
+        <w:rPr>
+          <w:rFonts w:hint="default"/>
+          <w:lang w:val="en"/>
+        </w:rPr>
+      </w:pPr>
+      <w:r>
+        <w:rPr>
+          <w:rFonts w:hint="default"/>
+          <w:lang w:val="en"/>
+        </w:rPr>
+        <w:t xml:space="preserve">  margin-right:auto;</w:t>
+      </w:r>
+    </w:p>
+    <w:p>
+      <w:pPr>
+        <w:rPr>
+          <w:rFonts w:hint="default"/>
+          <w:lang w:val="en"/>
+        </w:rPr>
+      </w:pPr>
+      <w:r>
+        <w:rPr>
+          <w:rFonts w:hint="default"/>
+          <w:lang w:val="en"/>
+        </w:rPr>
+        <w:t xml:space="preserve">  width:150px;</w:t>
+      </w:r>
+    </w:p>
+    <w:p>
+      <w:pPr>
+        <w:rPr>
+          <w:rFonts w:hint="default"/>
+          <w:lang w:val="en"/>
+        </w:rPr>
+      </w:pPr>
+      <w:r>
+        <w:rPr>
+          <w:rFonts w:hint="default"/>
+          <w:lang w:val="en"/>
+        </w:rPr>
+        <w:t>}</w:t>
+      </w:r>
+    </w:p>
+    <w:p>
+      <w:pPr>
+        <w:rPr>
+          <w:rFonts w:hint="default"/>
+          <w:lang w:val="en"/>
+        </w:rPr>
+      </w:pPr>
+    </w:p>
+    <w:p>
+      <w:pPr>
+        <w:rPr>
+          <w:rFonts w:hint="default"/>
+          <w:lang w:val="en"/>
+        </w:rPr>
+      </w:pPr>
+      <w:r>
+        <w:rPr>
+          <w:rFonts w:hint="default"/>
+          <w:lang w:val="en"/>
+        </w:rPr>
+        <w:t>.inner-container input{</w:t>
+      </w:r>
+    </w:p>
+    <w:p>
+      <w:pPr>
+        <w:rPr>
+          <w:rFonts w:hint="default"/>
+          <w:lang w:val="en"/>
+        </w:rPr>
+      </w:pPr>
+      <w:r>
+        <w:rPr>
+          <w:rFonts w:hint="default"/>
+          <w:lang w:val="en"/>
+        </w:rPr>
+        <w:t xml:space="preserve">  height:80px;</w:t>
+      </w:r>
+    </w:p>
+    <w:p>
+      <w:pPr>
+        <w:rPr>
+          <w:rFonts w:hint="default"/>
+          <w:lang w:val="en"/>
+        </w:rPr>
+      </w:pPr>
+      <w:r>
+        <w:rPr>
+          <w:rFonts w:hint="default"/>
+          <w:lang w:val="en"/>
+        </w:rPr>
+        <w:t>}</w:t>
+      </w:r>
+    </w:p>
+    <w:p>
+      <w:pPr>
+        <w:rPr>
+          <w:rFonts w:hint="default"/>
+          <w:lang w:val="en"/>
+        </w:rPr>
+      </w:pPr>
+      <w:r>
+        <w:rPr>
+          <w:rFonts w:hint="default"/>
+          <w:lang w:val="en"/>
+        </w:rPr>
+        <w:t>&lt;div class="container"&gt;</w:t>
+      </w:r>
+    </w:p>
+    <w:p>
+      <w:pPr>
+        <w:rPr>
+          <w:rFonts w:hint="default"/>
+          <w:lang w:val="en"/>
+        </w:rPr>
+      </w:pPr>
+      <w:r>
+        <w:rPr>
+          <w:rFonts w:hint="default"/>
+          <w:lang w:val="en"/>
+        </w:rPr>
+        <w:t xml:space="preserve">  &lt;div class="inner-container"&gt;</w:t>
+      </w:r>
+    </w:p>
+    <w:p>
+      <w:pPr>
+        <w:rPr>
+          <w:rFonts w:hint="default"/>
+          <w:lang w:val="en"/>
+        </w:rPr>
+      </w:pPr>
+      <w:r>
+        <w:rPr>
+          <w:rFonts w:hint="default"/>
+          <w:lang w:val="en"/>
+        </w:rPr>
+        <w:t xml:space="preserve">     &lt;input type="checkbox" /&gt;</w:t>
+      </w:r>
+    </w:p>
+    <w:p>
+      <w:pPr>
+        <w:rPr>
+          <w:rFonts w:hint="default"/>
+          <w:lang w:val="en"/>
+        </w:rPr>
+      </w:pPr>
+      <w:r>
+        <w:rPr>
+          <w:rFonts w:hint="default"/>
+          <w:lang w:val="en"/>
+        </w:rPr>
+        <w:t xml:space="preserve">     &lt;h1&gt;Caterer&lt;/h1&gt;</w:t>
+      </w:r>
+    </w:p>
+    <w:p>
+      <w:pPr>
+        <w:rPr>
+          <w:rFonts w:hint="default"/>
+          <w:lang w:val="en"/>
+        </w:rPr>
+      </w:pPr>
+      <w:r>
+        <w:rPr>
+          <w:rFonts w:hint="default"/>
+          <w:lang w:val="en"/>
+        </w:rPr>
+        <w:t xml:space="preserve">  &lt;/div&gt;  </w:t>
+      </w:r>
+    </w:p>
+    <w:p>
+      <w:pPr>
+        <w:rPr>
+          <w:rFonts w:hint="default"/>
+          <w:lang w:val="en"/>
+        </w:rPr>
+      </w:pPr>
+      <w:r>
+        <w:rPr>
+          <w:rFonts w:hint="default"/>
+          <w:lang w:val="en"/>
+        </w:rPr>
+        <w:t>&lt;/div&gt;</w:t>
+      </w:r>
+    </w:p>
+    <w:p>
+      <w:pPr>
+        <w:rPr>
+          <w:rFonts w:hint="default"/>
+          <w:lang w:val="en"/>
+        </w:rPr>
+      </w:pPr>
+      <w:r>
+        <w:rPr>
+          <w:rFonts w:hint="default"/>
+          <w:lang w:val="en"/>
+        </w:rPr>
+        <w:t>---------------------------------------------------------------------------</w:t>
+      </w:r>
+    </w:p>
+    <w:p>
+      <w:pPr>
+        <w:rPr>
+          <w:rFonts w:hint="default"/>
+          <w:lang w:val="en"/>
+        </w:rPr>
+      </w:pPr>
+    </w:p>
+    <w:p>
+      <w:pPr>
+        <w:rPr>
+          <w:rFonts w:hint="default"/>
+          <w:b/>
+          <w:bCs/>
+          <w:lang w:val="en"/>
+        </w:rPr>
+      </w:pPr>
+      <w:r>
+        <w:rPr>
+          <w:rFonts w:hint="default"/>
+          <w:b/>
+          <w:bCs/>
+          <w:lang w:val="en"/>
+        </w:rPr>
+        <w:t>SVGS:</w:t>
+      </w:r>
+    </w:p>
+    <w:p>
+      <w:pPr>
+        <w:rPr>
+          <w:rFonts w:hint="default"/>
+          <w:lang w:val="en"/>
+        </w:rPr>
+      </w:pPr>
+      <w:r>
+        <w:rPr>
+          <w:rFonts w:hint="default"/>
+          <w:lang w:val="en"/>
+        </w:rPr>
+        <w:fldChar w:fldCharType="begin"/>
+      </w:r>
+      <w:r>
+        <w:rPr>
+          <w:rFonts w:hint="default"/>
+          <w:lang w:val="en"/>
+        </w:rPr>
+        <w:instrText xml:space="preserve"> HYPERLINK "https://www.w3schools.com/graphics/svg_intro.asp" </w:instrText>
+      </w:r>
+      <w:r>
+        <w:rPr>
+          <w:rFonts w:hint="default"/>
+          <w:lang w:val="en"/>
+        </w:rPr>
+        <w:fldChar w:fldCharType="separate"/>
+      </w:r>
+      <w:r>
+        <w:rPr>
+          <w:rStyle w:val="3"/>
+          <w:rFonts w:hint="default"/>
+          <w:lang w:val="en"/>
+        </w:rPr>
+        <w:t>https://www.w3schools.com/graphics/svg_intro.asp</w:t>
+      </w:r>
+      <w:r>
+        <w:rPr>
+          <w:rFonts w:hint="default"/>
+          <w:lang w:val="en"/>
+        </w:rPr>
+        <w:fldChar w:fldCharType="end"/>
+      </w:r>
+    </w:p>
+    <w:p>
+      <w:pPr>
+        <w:rPr>
+          <w:rFonts w:hint="default"/>
+          <w:lang w:val="en"/>
+        </w:rPr>
+      </w:pPr>
+    </w:p>
+    <w:p>
+      <w:pPr>
+        <w:rPr>
+          <w:rFonts w:hint="default"/>
+          <w:b/>
+          <w:bCs/>
+          <w:lang w:val="en"/>
+        </w:rPr>
+      </w:pPr>
+      <w:r>
+        <w:rPr>
+          <w:rFonts w:hint="default"/>
+          <w:b/>
+          <w:bCs/>
+          <w:lang w:val="en"/>
+        </w:rPr>
+        <w:t>ReactStrap make col full width</w:t>
+      </w:r>
+    </w:p>
+    <w:p>
+      <w:pPr>
+        <w:rPr>
+          <w:rFonts w:hint="default"/>
+          <w:lang w:val="en"/>
+        </w:rPr>
+      </w:pPr>
+      <w:r>
+        <w:rPr>
+          <w:rFonts w:hint="default"/>
+          <w:lang w:val="en"/>
+        </w:rPr>
+        <w:fldChar w:fldCharType="begin"/>
+      </w:r>
+      <w:r>
+        <w:rPr>
+          <w:rFonts w:hint="default"/>
+          <w:lang w:val="en"/>
+        </w:rPr>
+        <w:instrText xml:space="preserve"> HYPERLINK "https://stackoverflow.com/questions/46151515/react-bootstrap-causing-margins-on-left-and-right-side" </w:instrText>
+      </w:r>
+      <w:r>
+        <w:rPr>
+          <w:rFonts w:hint="default"/>
+          <w:lang w:val="en"/>
+        </w:rPr>
+        <w:fldChar w:fldCharType="separate"/>
+      </w:r>
+      <w:r>
+        <w:rPr>
+          <w:rStyle w:val="3"/>
+          <w:rFonts w:hint="default"/>
+          <w:lang w:val="en"/>
+        </w:rPr>
+        <w:t>https://stackoverflow.com/questions/46151515/react-bootstrap-causing-margins-on-left-and-right-side</w:t>
+      </w:r>
+      <w:r>
+        <w:rPr>
+          <w:rFonts w:hint="default"/>
+          <w:lang w:val="en"/>
+        </w:rPr>
+        <w:fldChar w:fldCharType="end"/>
+      </w:r>
+    </w:p>
+    <w:p>
+      <w:pPr>
+        <w:rPr>
+          <w:rFonts w:hint="default"/>
+          <w:lang w:val="en"/>
+        </w:rPr>
+      </w:pPr>
+    </w:p>
+    <w:p>
+      <w:pPr>
+        <w:rPr>
+          <w:rFonts w:hint="default"/>
+          <w:b/>
+          <w:bCs/>
+          <w:lang w:val="en"/>
+        </w:rPr>
+      </w:pPr>
+      <w:r>
+        <w:rPr>
+          <w:rFonts w:hint="default"/>
+          <w:b/>
+          <w:bCs/>
+          <w:lang w:val="en"/>
+        </w:rPr>
+        <w:t>Responsive flex box</w:t>
+      </w:r>
+    </w:p>
+    <w:p>
+      <w:pPr>
+        <w:rPr>
+          <w:rFonts w:hint="default"/>
+          <w:lang w:val="en"/>
+        </w:rPr>
+      </w:pPr>
+      <w:r>
+        <w:rPr>
+          <w:rFonts w:hint="default"/>
+          <w:lang w:val="en"/>
+        </w:rPr>
+        <w:fldChar w:fldCharType="begin"/>
+      </w:r>
+      <w:r>
+        <w:rPr>
+          <w:rFonts w:hint="default"/>
+          <w:lang w:val="en"/>
+        </w:rPr>
+        <w:instrText xml:space="preserve"> HYPERLINK "https://www.youtube.com/watch?v=0SktamdLLAQ&amp;ab_channel=WebZone" </w:instrText>
+      </w:r>
+      <w:r>
+        <w:rPr>
+          <w:rFonts w:hint="default"/>
+          <w:lang w:val="en"/>
+        </w:rPr>
+        <w:fldChar w:fldCharType="separate"/>
+      </w:r>
+      <w:r>
+        <w:rPr>
+          <w:rStyle w:val="3"/>
+          <w:rFonts w:hint="default"/>
+          <w:lang w:val="en"/>
+        </w:rPr>
+        <w:t>https://www.youtube.com/watch?v=0SktamdLLAQ&amp;ab_channel=WebZone</w:t>
+      </w:r>
+      <w:r>
+        <w:rPr>
+          <w:rFonts w:hint="default"/>
+          <w:lang w:val="en"/>
+        </w:rPr>
+        <w:fldChar w:fldCharType="end"/>
+      </w:r>
+    </w:p>
+    <w:p>
+      <w:pPr>
+        <w:rPr>
+          <w:rFonts w:hint="default"/>
+          <w:lang w:val="en"/>
+        </w:rPr>
+      </w:pPr>
     </w:p>
     <w:sectPr>
       <w:pgSz w:w="11906" w:h="16838"/>

</xml_diff>

<commit_message>
signup page responsive 2 (completed) 1.0.2v
</commit_message>
<xml_diff>
--- a/Learning-doc-links.docx
+++ b/Learning-doc-links.docx
@@ -315,339 +315,424 @@
         </w:rPr>
         <w:t>Reference link :https://stackoverflow.com/questions/15376634/how-can-i-center-a-div-within-another-div</w:t>
       </w:r>
+    </w:p>
+    <w:p>
+      <w:pPr>
+        <w:rPr>
+          <w:rFonts w:hint="default"/>
+          <w:lang w:val="en"/>
+        </w:rPr>
+      </w:pPr>
+      <w:r>
+        <w:rPr>
+          <w:rFonts w:hint="default"/>
+          <w:lang w:val="en"/>
+        </w:rPr>
+        <w:t>------------------------------------------------------------------------------------</w:t>
+      </w:r>
+    </w:p>
+    <w:p>
+      <w:pPr>
+        <w:rPr>
+          <w:rFonts w:hint="default"/>
+          <w:lang w:val="en"/>
+        </w:rPr>
+      </w:pPr>
+      <w:r>
+        <w:rPr>
+          <w:rFonts w:hint="default"/>
+          <w:lang w:val="en"/>
+        </w:rPr>
+        <w:t>.container{</w:t>
+      </w:r>
+    </w:p>
+    <w:p>
+      <w:pPr>
+        <w:rPr>
+          <w:rFonts w:hint="default"/>
+          <w:lang w:val="en"/>
+        </w:rPr>
+      </w:pPr>
+      <w:r>
+        <w:rPr>
+          <w:rFonts w:hint="default"/>
+          <w:lang w:val="en"/>
+        </w:rPr>
+        <w:t xml:space="preserve">  width:100%;</w:t>
+      </w:r>
+    </w:p>
+    <w:p>
+      <w:pPr>
+        <w:rPr>
+          <w:rFonts w:hint="default"/>
+          <w:lang w:val="en"/>
+        </w:rPr>
+      </w:pPr>
+      <w:r>
+        <w:rPr>
+          <w:rFonts w:hint="default"/>
+          <w:lang w:val="en"/>
+        </w:rPr>
+        <w:t>}</w:t>
+      </w:r>
+    </w:p>
+    <w:p>
+      <w:pPr>
+        <w:rPr>
+          <w:rFonts w:hint="default"/>
+          <w:lang w:val="en"/>
+        </w:rPr>
+      </w:pPr>
+      <w:r>
+        <w:rPr>
+          <w:rFonts w:hint="default"/>
+          <w:lang w:val="en"/>
+        </w:rPr>
+        <w:t>.inner-container{</w:t>
+      </w:r>
+    </w:p>
+    <w:p>
+      <w:pPr>
+        <w:rPr>
+          <w:rFonts w:hint="default"/>
+          <w:lang w:val="en"/>
+        </w:rPr>
+      </w:pPr>
+      <w:r>
+        <w:rPr>
+          <w:rFonts w:hint="default"/>
+          <w:lang w:val="en"/>
+        </w:rPr>
+        <w:t xml:space="preserve">  display:flex;</w:t>
+      </w:r>
+    </w:p>
+    <w:p>
+      <w:pPr>
+        <w:rPr>
+          <w:rFonts w:hint="default"/>
+          <w:lang w:val="en"/>
+        </w:rPr>
+      </w:pPr>
+      <w:r>
+        <w:rPr>
+          <w:rFonts w:hint="default"/>
+          <w:lang w:val="en"/>
+        </w:rPr>
+        <w:t xml:space="preserve">  position: relative;</w:t>
+      </w:r>
+    </w:p>
+    <w:p>
+      <w:pPr>
+        <w:rPr>
+          <w:rFonts w:hint="default"/>
+          <w:lang w:val="en"/>
+        </w:rPr>
+      </w:pPr>
+      <w:r>
+        <w:rPr>
+          <w:rFonts w:hint="default"/>
+          <w:lang w:val="en"/>
+        </w:rPr>
+        <w:t xml:space="preserve">  margin-left:auto;</w:t>
+      </w:r>
+    </w:p>
+    <w:p>
+      <w:pPr>
+        <w:rPr>
+          <w:rFonts w:hint="default"/>
+          <w:lang w:val="en"/>
+        </w:rPr>
+      </w:pPr>
+      <w:r>
+        <w:rPr>
+          <w:rFonts w:hint="default"/>
+          <w:lang w:val="en"/>
+        </w:rPr>
+        <w:t xml:space="preserve">  margin-right:auto;</w:t>
+      </w:r>
+    </w:p>
+    <w:p>
+      <w:pPr>
+        <w:rPr>
+          <w:rFonts w:hint="default"/>
+          <w:lang w:val="en"/>
+        </w:rPr>
+      </w:pPr>
+      <w:r>
+        <w:rPr>
+          <w:rFonts w:hint="default"/>
+          <w:lang w:val="en"/>
+        </w:rPr>
+        <w:t xml:space="preserve">  width:150px;</w:t>
+      </w:r>
+    </w:p>
+    <w:p>
+      <w:pPr>
+        <w:rPr>
+          <w:rFonts w:hint="default"/>
+          <w:lang w:val="en"/>
+        </w:rPr>
+      </w:pPr>
+      <w:r>
+        <w:rPr>
+          <w:rFonts w:hint="default"/>
+          <w:lang w:val="en"/>
+        </w:rPr>
+        <w:t>}</w:t>
+      </w:r>
+    </w:p>
+    <w:p>
+      <w:pPr>
+        <w:rPr>
+          <w:rFonts w:hint="default"/>
+          <w:lang w:val="en"/>
+        </w:rPr>
+      </w:pPr>
+    </w:p>
+    <w:p>
+      <w:pPr>
+        <w:rPr>
+          <w:rFonts w:hint="default"/>
+          <w:lang w:val="en"/>
+        </w:rPr>
+      </w:pPr>
+      <w:r>
+        <w:rPr>
+          <w:rFonts w:hint="default"/>
+          <w:lang w:val="en"/>
+        </w:rPr>
+        <w:t>.inner-container input{</w:t>
+      </w:r>
+    </w:p>
+    <w:p>
+      <w:pPr>
+        <w:rPr>
+          <w:rFonts w:hint="default"/>
+          <w:lang w:val="en"/>
+        </w:rPr>
+      </w:pPr>
+      <w:r>
+        <w:rPr>
+          <w:rFonts w:hint="default"/>
+          <w:lang w:val="en"/>
+        </w:rPr>
+        <w:t xml:space="preserve">  height:80px;</w:t>
+      </w:r>
+    </w:p>
+    <w:p>
+      <w:pPr>
+        <w:rPr>
+          <w:rFonts w:hint="default"/>
+          <w:lang w:val="en"/>
+        </w:rPr>
+      </w:pPr>
+      <w:r>
+        <w:rPr>
+          <w:rFonts w:hint="default"/>
+          <w:lang w:val="en"/>
+        </w:rPr>
+        <w:t>}</w:t>
+      </w:r>
+    </w:p>
+    <w:p>
+      <w:pPr>
+        <w:rPr>
+          <w:rFonts w:hint="default"/>
+          <w:lang w:val="en"/>
+        </w:rPr>
+      </w:pPr>
+      <w:r>
+        <w:rPr>
+          <w:rFonts w:hint="default"/>
+          <w:lang w:val="en"/>
+        </w:rPr>
+        <w:t>&lt;div class="container"&gt;</w:t>
+      </w:r>
+    </w:p>
+    <w:p>
+      <w:pPr>
+        <w:rPr>
+          <w:rFonts w:hint="default"/>
+          <w:lang w:val="en"/>
+        </w:rPr>
+      </w:pPr>
+      <w:r>
+        <w:rPr>
+          <w:rFonts w:hint="default"/>
+          <w:lang w:val="en"/>
+        </w:rPr>
+        <w:t xml:space="preserve">  &lt;div class="inner-container"&gt;</w:t>
+      </w:r>
+    </w:p>
+    <w:p>
+      <w:pPr>
+        <w:rPr>
+          <w:rFonts w:hint="default"/>
+          <w:lang w:val="en"/>
+        </w:rPr>
+      </w:pPr>
+      <w:r>
+        <w:rPr>
+          <w:rFonts w:hint="default"/>
+          <w:lang w:val="en"/>
+        </w:rPr>
+        <w:t xml:space="preserve">     &lt;input type="checkbox" /&gt;</w:t>
+      </w:r>
+    </w:p>
+    <w:p>
+      <w:pPr>
+        <w:rPr>
+          <w:rFonts w:hint="default"/>
+          <w:lang w:val="en"/>
+        </w:rPr>
+      </w:pPr>
+      <w:r>
+        <w:rPr>
+          <w:rFonts w:hint="default"/>
+          <w:lang w:val="en"/>
+        </w:rPr>
+        <w:t xml:space="preserve">     &lt;h1&gt;Caterer&lt;/h1&gt;</w:t>
+      </w:r>
+    </w:p>
+    <w:p>
+      <w:pPr>
+        <w:rPr>
+          <w:rFonts w:hint="default"/>
+          <w:lang w:val="en"/>
+        </w:rPr>
+      </w:pPr>
+      <w:r>
+        <w:rPr>
+          <w:rFonts w:hint="default"/>
+          <w:lang w:val="en"/>
+        </w:rPr>
+        <w:t xml:space="preserve">  &lt;/div&gt;  </w:t>
+      </w:r>
+    </w:p>
+    <w:p>
+      <w:pPr>
+        <w:rPr>
+          <w:rFonts w:hint="default"/>
+          <w:lang w:val="en"/>
+        </w:rPr>
+      </w:pPr>
+      <w:r>
+        <w:rPr>
+          <w:rFonts w:hint="default"/>
+          <w:lang w:val="en"/>
+        </w:rPr>
+        <w:t>&lt;/div&gt;</w:t>
+      </w:r>
+    </w:p>
+    <w:p>
+      <w:pPr>
+        <w:rPr>
+          <w:rFonts w:hint="default"/>
+          <w:lang w:val="en"/>
+        </w:rPr>
+      </w:pPr>
+      <w:r>
+        <w:rPr>
+          <w:rFonts w:hint="default"/>
+          <w:lang w:val="en"/>
+        </w:rPr>
+        <w:t>---------------------------------------------------------------------------</w:t>
+      </w:r>
+    </w:p>
+    <w:p>
+      <w:pPr>
+        <w:rPr>
+          <w:rFonts w:hint="default"/>
+          <w:lang w:val="en"/>
+        </w:rPr>
+      </w:pPr>
+    </w:p>
+    <w:p>
+      <w:pPr>
+        <w:rPr>
+          <w:rFonts w:hint="default"/>
+          <w:b/>
+          <w:bCs/>
+          <w:lang w:val="en"/>
+        </w:rPr>
+      </w:pPr>
+      <w:r>
+        <w:rPr>
+          <w:rFonts w:hint="default"/>
+          <w:b/>
+          <w:bCs/>
+          <w:lang w:val="en"/>
+        </w:rPr>
+        <w:t>Center align button inside div</w:t>
+      </w:r>
+    </w:p>
+    <w:p>
+      <w:pPr>
+        <w:rPr>
+          <w:rFonts w:hint="default"/>
+          <w:b/>
+          <w:bCs/>
+          <w:lang w:val="en"/>
+        </w:rPr>
+      </w:pPr>
+      <w:r>
+        <w:rPr>
+          <w:rFonts w:hint="default"/>
+          <w:b/>
+          <w:bCs/>
+          <w:lang w:val="en"/>
+        </w:rPr>
+        <w:fldChar w:fldCharType="begin"/>
+      </w:r>
+      <w:r>
+        <w:rPr>
+          <w:rFonts w:hint="default"/>
+          <w:b/>
+          <w:bCs/>
+          <w:lang w:val="en"/>
+        </w:rPr>
+        <w:instrText xml:space="preserve"> HYPERLINK "https://stackoverflow.com/questions/7560832/how-to-center-a-button-within-a-div" </w:instrText>
+      </w:r>
+      <w:r>
+        <w:rPr>
+          <w:rFonts w:hint="default"/>
+          <w:b/>
+          <w:bCs/>
+          <w:lang w:val="en"/>
+        </w:rPr>
+        <w:fldChar w:fldCharType="separate"/>
+      </w:r>
+      <w:r>
+        <w:rPr>
+          <w:rStyle w:val="3"/>
+          <w:rFonts w:hint="default"/>
+          <w:b/>
+          <w:bCs/>
+          <w:lang w:val="en"/>
+        </w:rPr>
+        <w:t>https://stackoverflow.com/questions/7560832/how-to-center-a-button-within-a-div</w:t>
+      </w:r>
+      <w:r>
+        <w:rPr>
+          <w:rFonts w:hint="default"/>
+          <w:b/>
+          <w:bCs/>
+          <w:lang w:val="en"/>
+        </w:rPr>
+        <w:fldChar w:fldCharType="end"/>
+      </w:r>
+    </w:p>
+    <w:p>
+      <w:pPr>
+        <w:rPr>
+          <w:rFonts w:hint="default"/>
+          <w:b/>
+          <w:bCs/>
+          <w:lang w:val="en"/>
+        </w:rPr>
+      </w:pPr>
       <w:bookmarkStart w:id="0" w:name="_GoBack"/>
       <w:bookmarkEnd w:id="0"/>
-    </w:p>
-    <w:p>
-      <w:pPr>
-        <w:rPr>
-          <w:rFonts w:hint="default"/>
-          <w:lang w:val="en"/>
-        </w:rPr>
-      </w:pPr>
-      <w:r>
-        <w:rPr>
-          <w:rFonts w:hint="default"/>
-          <w:lang w:val="en"/>
-        </w:rPr>
-        <w:t>------------------------------------------------------------------------------------</w:t>
-      </w:r>
-    </w:p>
-    <w:p>
-      <w:pPr>
-        <w:rPr>
-          <w:rFonts w:hint="default"/>
-          <w:lang w:val="en"/>
-        </w:rPr>
-      </w:pPr>
-      <w:r>
-        <w:rPr>
-          <w:rFonts w:hint="default"/>
-          <w:lang w:val="en"/>
-        </w:rPr>
-        <w:t>.container{</w:t>
-      </w:r>
-    </w:p>
-    <w:p>
-      <w:pPr>
-        <w:rPr>
-          <w:rFonts w:hint="default"/>
-          <w:lang w:val="en"/>
-        </w:rPr>
-      </w:pPr>
-      <w:r>
-        <w:rPr>
-          <w:rFonts w:hint="default"/>
-          <w:lang w:val="en"/>
-        </w:rPr>
-        <w:t xml:space="preserve">  width:100%;</w:t>
-      </w:r>
-    </w:p>
-    <w:p>
-      <w:pPr>
-        <w:rPr>
-          <w:rFonts w:hint="default"/>
-          <w:lang w:val="en"/>
-        </w:rPr>
-      </w:pPr>
-      <w:r>
-        <w:rPr>
-          <w:rFonts w:hint="default"/>
-          <w:lang w:val="en"/>
-        </w:rPr>
-        <w:t>}</w:t>
-      </w:r>
-    </w:p>
-    <w:p>
-      <w:pPr>
-        <w:rPr>
-          <w:rFonts w:hint="default"/>
-          <w:lang w:val="en"/>
-        </w:rPr>
-      </w:pPr>
-      <w:r>
-        <w:rPr>
-          <w:rFonts w:hint="default"/>
-          <w:lang w:val="en"/>
-        </w:rPr>
-        <w:t>.inner-container{</w:t>
-      </w:r>
-    </w:p>
-    <w:p>
-      <w:pPr>
-        <w:rPr>
-          <w:rFonts w:hint="default"/>
-          <w:lang w:val="en"/>
-        </w:rPr>
-      </w:pPr>
-      <w:r>
-        <w:rPr>
-          <w:rFonts w:hint="default"/>
-          <w:lang w:val="en"/>
-        </w:rPr>
-        <w:t xml:space="preserve">  display:flex;</w:t>
-      </w:r>
-    </w:p>
-    <w:p>
-      <w:pPr>
-        <w:rPr>
-          <w:rFonts w:hint="default"/>
-          <w:lang w:val="en"/>
-        </w:rPr>
-      </w:pPr>
-      <w:r>
-        <w:rPr>
-          <w:rFonts w:hint="default"/>
-          <w:lang w:val="en"/>
-        </w:rPr>
-        <w:t xml:space="preserve">  position: relative;</w:t>
-      </w:r>
-    </w:p>
-    <w:p>
-      <w:pPr>
-        <w:rPr>
-          <w:rFonts w:hint="default"/>
-          <w:lang w:val="en"/>
-        </w:rPr>
-      </w:pPr>
-      <w:r>
-        <w:rPr>
-          <w:rFonts w:hint="default"/>
-          <w:lang w:val="en"/>
-        </w:rPr>
-        <w:t xml:space="preserve">  margin-left:auto;</w:t>
-      </w:r>
-    </w:p>
-    <w:p>
-      <w:pPr>
-        <w:rPr>
-          <w:rFonts w:hint="default"/>
-          <w:lang w:val="en"/>
-        </w:rPr>
-      </w:pPr>
-      <w:r>
-        <w:rPr>
-          <w:rFonts w:hint="default"/>
-          <w:lang w:val="en"/>
-        </w:rPr>
-        <w:t xml:space="preserve">  margin-right:auto;</w:t>
-      </w:r>
-    </w:p>
-    <w:p>
-      <w:pPr>
-        <w:rPr>
-          <w:rFonts w:hint="default"/>
-          <w:lang w:val="en"/>
-        </w:rPr>
-      </w:pPr>
-      <w:r>
-        <w:rPr>
-          <w:rFonts w:hint="default"/>
-          <w:lang w:val="en"/>
-        </w:rPr>
-        <w:t xml:space="preserve">  width:150px;</w:t>
-      </w:r>
-    </w:p>
-    <w:p>
-      <w:pPr>
-        <w:rPr>
-          <w:rFonts w:hint="default"/>
-          <w:lang w:val="en"/>
-        </w:rPr>
-      </w:pPr>
-      <w:r>
-        <w:rPr>
-          <w:rFonts w:hint="default"/>
-          <w:lang w:val="en"/>
-        </w:rPr>
-        <w:t>}</w:t>
-      </w:r>
-    </w:p>
-    <w:p>
-      <w:pPr>
-        <w:rPr>
-          <w:rFonts w:hint="default"/>
-          <w:lang w:val="en"/>
-        </w:rPr>
-      </w:pPr>
-    </w:p>
-    <w:p>
-      <w:pPr>
-        <w:rPr>
-          <w:rFonts w:hint="default"/>
-          <w:lang w:val="en"/>
-        </w:rPr>
-      </w:pPr>
-      <w:r>
-        <w:rPr>
-          <w:rFonts w:hint="default"/>
-          <w:lang w:val="en"/>
-        </w:rPr>
-        <w:t>.inner-container input{</w:t>
-      </w:r>
-    </w:p>
-    <w:p>
-      <w:pPr>
-        <w:rPr>
-          <w:rFonts w:hint="default"/>
-          <w:lang w:val="en"/>
-        </w:rPr>
-      </w:pPr>
-      <w:r>
-        <w:rPr>
-          <w:rFonts w:hint="default"/>
-          <w:lang w:val="en"/>
-        </w:rPr>
-        <w:t xml:space="preserve">  height:80px;</w:t>
-      </w:r>
-    </w:p>
-    <w:p>
-      <w:pPr>
-        <w:rPr>
-          <w:rFonts w:hint="default"/>
-          <w:lang w:val="en"/>
-        </w:rPr>
-      </w:pPr>
-      <w:r>
-        <w:rPr>
-          <w:rFonts w:hint="default"/>
-          <w:lang w:val="en"/>
-        </w:rPr>
-        <w:t>}</w:t>
-      </w:r>
-    </w:p>
-    <w:p>
-      <w:pPr>
-        <w:rPr>
-          <w:rFonts w:hint="default"/>
-          <w:lang w:val="en"/>
-        </w:rPr>
-      </w:pPr>
-      <w:r>
-        <w:rPr>
-          <w:rFonts w:hint="default"/>
-          <w:lang w:val="en"/>
-        </w:rPr>
-        <w:t>&lt;div class="container"&gt;</w:t>
-      </w:r>
-    </w:p>
-    <w:p>
-      <w:pPr>
-        <w:rPr>
-          <w:rFonts w:hint="default"/>
-          <w:lang w:val="en"/>
-        </w:rPr>
-      </w:pPr>
-      <w:r>
-        <w:rPr>
-          <w:rFonts w:hint="default"/>
-          <w:lang w:val="en"/>
-        </w:rPr>
-        <w:t xml:space="preserve">  &lt;div class="inner-container"&gt;</w:t>
-      </w:r>
-    </w:p>
-    <w:p>
-      <w:pPr>
-        <w:rPr>
-          <w:rFonts w:hint="default"/>
-          <w:lang w:val="en"/>
-        </w:rPr>
-      </w:pPr>
-      <w:r>
-        <w:rPr>
-          <w:rFonts w:hint="default"/>
-          <w:lang w:val="en"/>
-        </w:rPr>
-        <w:t xml:space="preserve">     &lt;input type="checkbox" /&gt;</w:t>
-      </w:r>
-    </w:p>
-    <w:p>
-      <w:pPr>
-        <w:rPr>
-          <w:rFonts w:hint="default"/>
-          <w:lang w:val="en"/>
-        </w:rPr>
-      </w:pPr>
-      <w:r>
-        <w:rPr>
-          <w:rFonts w:hint="default"/>
-          <w:lang w:val="en"/>
-        </w:rPr>
-        <w:t xml:space="preserve">     &lt;h1&gt;Caterer&lt;/h1&gt;</w:t>
-      </w:r>
-    </w:p>
-    <w:p>
-      <w:pPr>
-        <w:rPr>
-          <w:rFonts w:hint="default"/>
-          <w:lang w:val="en"/>
-        </w:rPr>
-      </w:pPr>
-      <w:r>
-        <w:rPr>
-          <w:rFonts w:hint="default"/>
-          <w:lang w:val="en"/>
-        </w:rPr>
-        <w:t xml:space="preserve">  &lt;/div&gt;  </w:t>
-      </w:r>
-    </w:p>
-    <w:p>
-      <w:pPr>
-        <w:rPr>
-          <w:rFonts w:hint="default"/>
-          <w:lang w:val="en"/>
-        </w:rPr>
-      </w:pPr>
-      <w:r>
-        <w:rPr>
-          <w:rFonts w:hint="default"/>
-          <w:lang w:val="en"/>
-        </w:rPr>
-        <w:t>&lt;/div&gt;</w:t>
-      </w:r>
-    </w:p>
-    <w:p>
-      <w:pPr>
-        <w:rPr>
-          <w:rFonts w:hint="default"/>
-          <w:lang w:val="en"/>
-        </w:rPr>
-      </w:pPr>
-      <w:r>
-        <w:rPr>
-          <w:rFonts w:hint="default"/>
-          <w:lang w:val="en"/>
-        </w:rPr>
-        <w:t>---------------------------------------------------------------------------</w:t>
-      </w:r>
-    </w:p>
-    <w:p>
-      <w:pPr>
-        <w:rPr>
-          <w:rFonts w:hint="default"/>
-          <w:lang w:val="en"/>
-        </w:rPr>
-      </w:pPr>
     </w:p>
     <w:p>
       <w:pPr>

</xml_diff>

<commit_message>
heroku deploy changed axios url
</commit_message>
<xml_diff>
--- a/Learning-doc-links.docx
+++ b/Learning-doc-links.docx
@@ -141,7 +141,7 @@
       </w:r>
       <w:r>
         <w:rPr>
-          <w:rStyle w:val="3"/>
+          <w:rStyle w:val="4"/>
           <w:rFonts w:hint="default"/>
           <w:lang w:val="en"/>
         </w:rPr>
@@ -185,7 +185,7 @@
       </w:r>
       <w:r>
         <w:rPr>
-          <w:rStyle w:val="3"/>
+          <w:rStyle w:val="4"/>
           <w:rFonts w:hint="default"/>
           <w:lang w:val="en"/>
         </w:rPr>
@@ -256,7 +256,7 @@
       </w:r>
       <w:r>
         <w:rPr>
-          <w:rStyle w:val="3"/>
+          <w:rStyle w:val="4"/>
           <w:rFonts w:hint="default"/>
           <w:lang w:val="en"/>
         </w:rPr>
@@ -704,13 +704,1087 @@
       </w:r>
       <w:r>
         <w:rPr>
-          <w:rStyle w:val="3"/>
+          <w:rStyle w:val="4"/>
           <w:rFonts w:hint="default"/>
           <w:b/>
           <w:bCs/>
           <w:lang w:val="en"/>
         </w:rPr>
         <w:t>https://stackoverflow.com/questions/7560832/how-to-center-a-button-within-a-div</w:t>
+      </w:r>
+      <w:r>
+        <w:rPr>
+          <w:rFonts w:hint="default"/>
+          <w:b/>
+          <w:bCs/>
+          <w:lang w:val="en"/>
+        </w:rPr>
+        <w:fldChar w:fldCharType="end"/>
+      </w:r>
+    </w:p>
+    <w:p>
+      <w:pPr>
+        <w:rPr>
+          <w:rFonts w:hint="default"/>
+          <w:b/>
+          <w:bCs/>
+          <w:lang w:val="en"/>
+        </w:rPr>
+      </w:pPr>
+    </w:p>
+    <w:p>
+      <w:pPr>
+        <w:rPr>
+          <w:rFonts w:hint="default"/>
+          <w:b/>
+          <w:bCs/>
+          <w:lang w:val="en"/>
+        </w:rPr>
+      </w:pPr>
+      <w:r>
+        <w:rPr>
+          <w:rFonts w:hint="default"/>
+          <w:b/>
+          <w:bCs/>
+          <w:lang w:val="en"/>
+        </w:rPr>
+        <w:t>SVGS:</w:t>
+      </w:r>
+    </w:p>
+    <w:p>
+      <w:pPr>
+        <w:rPr>
+          <w:rFonts w:hint="default"/>
+          <w:lang w:val="en"/>
+        </w:rPr>
+      </w:pPr>
+      <w:r>
+        <w:rPr>
+          <w:rFonts w:hint="default"/>
+          <w:lang w:val="en"/>
+        </w:rPr>
+        <w:fldChar w:fldCharType="begin"/>
+      </w:r>
+      <w:r>
+        <w:rPr>
+          <w:rFonts w:hint="default"/>
+          <w:lang w:val="en"/>
+        </w:rPr>
+        <w:instrText xml:space="preserve"> HYPERLINK "https://www.w3schools.com/graphics/svg_intro.asp" </w:instrText>
+      </w:r>
+      <w:r>
+        <w:rPr>
+          <w:rFonts w:hint="default"/>
+          <w:lang w:val="en"/>
+        </w:rPr>
+        <w:fldChar w:fldCharType="separate"/>
+      </w:r>
+      <w:r>
+        <w:rPr>
+          <w:rStyle w:val="4"/>
+          <w:rFonts w:hint="default"/>
+          <w:lang w:val="en"/>
+        </w:rPr>
+        <w:t>https://www.w3schools.com/graphics/svg_intro.asp</w:t>
+      </w:r>
+      <w:r>
+        <w:rPr>
+          <w:rFonts w:hint="default"/>
+          <w:lang w:val="en"/>
+        </w:rPr>
+        <w:fldChar w:fldCharType="end"/>
+      </w:r>
+    </w:p>
+    <w:p>
+      <w:pPr>
+        <w:rPr>
+          <w:rFonts w:hint="default"/>
+          <w:lang w:val="en"/>
+        </w:rPr>
+      </w:pPr>
+    </w:p>
+    <w:p>
+      <w:pPr>
+        <w:rPr>
+          <w:rFonts w:hint="default"/>
+          <w:b/>
+          <w:bCs/>
+          <w:lang w:val="en"/>
+        </w:rPr>
+      </w:pPr>
+      <w:r>
+        <w:rPr>
+          <w:rFonts w:hint="default"/>
+          <w:b/>
+          <w:bCs/>
+          <w:lang w:val="en"/>
+        </w:rPr>
+        <w:t>ReactStrap make col full width</w:t>
+      </w:r>
+    </w:p>
+    <w:p>
+      <w:pPr>
+        <w:rPr>
+          <w:rFonts w:hint="default"/>
+          <w:lang w:val="en"/>
+        </w:rPr>
+      </w:pPr>
+      <w:r>
+        <w:rPr>
+          <w:rFonts w:hint="default"/>
+          <w:lang w:val="en"/>
+        </w:rPr>
+        <w:fldChar w:fldCharType="begin"/>
+      </w:r>
+      <w:r>
+        <w:rPr>
+          <w:rFonts w:hint="default"/>
+          <w:lang w:val="en"/>
+        </w:rPr>
+        <w:instrText xml:space="preserve"> HYPERLINK "https://stackoverflow.com/questions/46151515/react-bootstrap-causing-margins-on-left-and-right-side" </w:instrText>
+      </w:r>
+      <w:r>
+        <w:rPr>
+          <w:rFonts w:hint="default"/>
+          <w:lang w:val="en"/>
+        </w:rPr>
+        <w:fldChar w:fldCharType="separate"/>
+      </w:r>
+      <w:r>
+        <w:rPr>
+          <w:rStyle w:val="4"/>
+          <w:rFonts w:hint="default"/>
+          <w:lang w:val="en"/>
+        </w:rPr>
+        <w:t>https://stackoverflow.com/questions/46151515/react-bootstrap-causing-margins-on-left-and-right-side</w:t>
+      </w:r>
+      <w:r>
+        <w:rPr>
+          <w:rFonts w:hint="default"/>
+          <w:lang w:val="en"/>
+        </w:rPr>
+        <w:fldChar w:fldCharType="end"/>
+      </w:r>
+    </w:p>
+    <w:p>
+      <w:pPr>
+        <w:rPr>
+          <w:rFonts w:hint="default"/>
+          <w:lang w:val="en"/>
+        </w:rPr>
+      </w:pPr>
+    </w:p>
+    <w:p>
+      <w:pPr>
+        <w:rPr>
+          <w:rFonts w:hint="default"/>
+          <w:b/>
+          <w:bCs/>
+          <w:lang w:val="en"/>
+        </w:rPr>
+      </w:pPr>
+      <w:r>
+        <w:rPr>
+          <w:rFonts w:hint="default"/>
+          <w:b/>
+          <w:bCs/>
+          <w:lang w:val="en"/>
+        </w:rPr>
+        <w:t>Responsive flex box</w:t>
+      </w:r>
+    </w:p>
+    <w:p>
+      <w:pPr>
+        <w:rPr>
+          <w:rFonts w:hint="default"/>
+          <w:lang w:val="en"/>
+        </w:rPr>
+      </w:pPr>
+      <w:r>
+        <w:rPr>
+          <w:rFonts w:hint="default"/>
+          <w:lang w:val="en"/>
+        </w:rPr>
+        <w:fldChar w:fldCharType="begin"/>
+      </w:r>
+      <w:r>
+        <w:rPr>
+          <w:rFonts w:hint="default"/>
+          <w:lang w:val="en"/>
+        </w:rPr>
+        <w:instrText xml:space="preserve"> HYPERLINK "https://www.youtube.com/watch?v=0SktamdLLAQ&amp;ab_channel=WebZone" </w:instrText>
+      </w:r>
+      <w:r>
+        <w:rPr>
+          <w:rFonts w:hint="default"/>
+          <w:lang w:val="en"/>
+        </w:rPr>
+        <w:fldChar w:fldCharType="separate"/>
+      </w:r>
+      <w:r>
+        <w:rPr>
+          <w:rStyle w:val="4"/>
+          <w:rFonts w:hint="default"/>
+          <w:lang w:val="en"/>
+        </w:rPr>
+        <w:t>https://www.youtube.com/watch?v=0SktamdLLAQ&amp;ab_channel=WebZone</w:t>
+      </w:r>
+      <w:r>
+        <w:rPr>
+          <w:rFonts w:hint="default"/>
+          <w:lang w:val="en"/>
+        </w:rPr>
+        <w:fldChar w:fldCharType="end"/>
+      </w:r>
+    </w:p>
+    <w:p>
+      <w:pPr>
+        <w:rPr>
+          <w:rFonts w:hint="default"/>
+          <w:lang w:val="en"/>
+        </w:rPr>
+      </w:pPr>
+    </w:p>
+    <w:p>
+      <w:pPr>
+        <w:rPr>
+          <w:rFonts w:hint="default"/>
+          <w:b/>
+          <w:bCs/>
+          <w:lang w:val="en"/>
+        </w:rPr>
+      </w:pPr>
+      <w:r>
+        <w:rPr>
+          <w:rFonts w:hint="default"/>
+          <w:b/>
+          <w:bCs/>
+          <w:lang w:val="en"/>
+        </w:rPr>
+        <w:t>How do deploy react app?</w:t>
+      </w:r>
+    </w:p>
+    <w:p>
+      <w:pPr>
+        <w:rPr>
+          <w:rFonts w:hint="default"/>
+          <w:b/>
+          <w:bCs/>
+          <w:lang w:val="en"/>
+        </w:rPr>
+      </w:pPr>
+      <w:r>
+        <w:rPr>
+          <w:rFonts w:hint="default"/>
+          <w:b/>
+          <w:bCs/>
+          <w:lang w:val="en"/>
+        </w:rPr>
+        <w:fldChar w:fldCharType="begin"/>
+      </w:r>
+      <w:r>
+        <w:rPr>
+          <w:rFonts w:hint="default"/>
+          <w:b/>
+          <w:bCs/>
+          <w:lang w:val="en"/>
+        </w:rPr>
+        <w:instrText xml:space="preserve"> HYPERLINK "https://blog.logrocket.com/8-ways-to-deploy-a-react-app-for-free/" </w:instrText>
+      </w:r>
+      <w:r>
+        <w:rPr>
+          <w:rFonts w:hint="default"/>
+          <w:b/>
+          <w:bCs/>
+          <w:lang w:val="en"/>
+        </w:rPr>
+        <w:fldChar w:fldCharType="separate"/>
+      </w:r>
+      <w:r>
+        <w:rPr>
+          <w:rStyle w:val="4"/>
+          <w:rFonts w:hint="default"/>
+          <w:b/>
+          <w:bCs/>
+          <w:lang w:val="en"/>
+        </w:rPr>
+        <w:t>https://blog.logrocket.com/8-ways-to-deploy-a-react-app-for-free/</w:t>
+      </w:r>
+      <w:r>
+        <w:rPr>
+          <w:rFonts w:hint="default"/>
+          <w:b/>
+          <w:bCs/>
+          <w:lang w:val="en"/>
+        </w:rPr>
+        <w:fldChar w:fldCharType="end"/>
+      </w:r>
+    </w:p>
+    <w:p>
+      <w:pPr>
+        <w:rPr>
+          <w:rFonts w:hint="default"/>
+          <w:b/>
+          <w:bCs/>
+          <w:lang w:val="en"/>
+        </w:rPr>
+      </w:pPr>
+    </w:p>
+    <w:p>
+      <w:pPr>
+        <w:pStyle w:val="2"/>
+        <w:keepNext w:val="0"/>
+        <w:keepLines w:val="0"/>
+        <w:widowControl/>
+        <w:suppressLineNumbers w:val="0"/>
+        <w:pBdr>
+          <w:top w:val="none" w:color="auto" w:sz="0" w:space="0"/>
+          <w:left w:val="none" w:color="auto" w:sz="0" w:space="0"/>
+          <w:bottom w:val="none" w:color="auto" w:sz="0" w:space="0"/>
+          <w:right w:val="none" w:color="auto" w:sz="0" w:space="0"/>
+        </w:pBdr>
+        <w:shd w:val="clear" w:fill="FFFFFF"/>
+        <w:spacing w:before="0" w:beforeAutospacing="0" w:after="120" w:afterAutospacing="0" w:line="20" w:lineRule="atLeast"/>
+        <w:ind w:left="0" w:right="0" w:firstLine="0"/>
+        <w:jc w:val="left"/>
+        <w:textAlignment w:val="baseline"/>
+        <w:rPr>
+          <w:rFonts w:hint="default" w:ascii="Arial" w:hAnsi="Arial" w:cs="Arial"/>
+          <w:i w:val="0"/>
+          <w:caps w:val="0"/>
+          <w:color w:val="000000" w:themeColor="text1"/>
+          <w:spacing w:val="0"/>
+          <w:sz w:val="36"/>
+          <w:szCs w:val="36"/>
+          <w14:textFill>
+            <w14:solidFill>
+              <w14:schemeClr w14:val="tx1"/>
+            </w14:solidFill>
+          </w14:textFill>
+        </w:rPr>
+      </w:pPr>
+      <w:r>
+        <w:rPr>
+          <w:rFonts w:hint="default" w:ascii="Arial" w:hAnsi="Arial" w:eastAsia="var(--theme-question-title-font-family)" w:cs="Arial"/>
+          <w:b w:val="0"/>
+          <w:i w:val="0"/>
+          <w:caps w:val="0"/>
+          <w:color w:val="000000" w:themeColor="text1"/>
+          <w:spacing w:val="0"/>
+          <w:sz w:val="36"/>
+          <w:szCs w:val="36"/>
+          <w:u w:val="none"/>
+          <w:bdr w:val="none" w:color="auto" w:sz="0" w:space="0"/>
+          <w:shd w:val="clear" w:fill="FFFFFF"/>
+          <w:vertAlign w:val="baseline"/>
+          <w14:textFill>
+            <w14:solidFill>
+              <w14:schemeClr w14:val="tx1"/>
+            </w14:solidFill>
+          </w14:textFill>
+        </w:rPr>
+        <w:fldChar w:fldCharType="begin"/>
+      </w:r>
+      <w:r>
+        <w:rPr>
+          <w:rFonts w:hint="default" w:ascii="Arial" w:hAnsi="Arial" w:eastAsia="var(--theme-question-title-font-family)" w:cs="Arial"/>
+          <w:b w:val="0"/>
+          <w:i w:val="0"/>
+          <w:caps w:val="0"/>
+          <w:color w:val="000000" w:themeColor="text1"/>
+          <w:spacing w:val="0"/>
+          <w:sz w:val="36"/>
+          <w:szCs w:val="36"/>
+          <w:u w:val="none"/>
+          <w:bdr w:val="none" w:color="auto" w:sz="0" w:space="0"/>
+          <w:shd w:val="clear" w:fill="FFFFFF"/>
+          <w:vertAlign w:val="baseline"/>
+          <w14:textFill>
+            <w14:solidFill>
+              <w14:schemeClr w14:val="tx1"/>
+            </w14:solidFill>
+          </w14:textFill>
+        </w:rPr>
+        <w:instrText xml:space="preserve"> HYPERLINK "https://stackoverflow.com/questions/26268250/why-isnt-box-shadow-working" </w:instrText>
+      </w:r>
+      <w:r>
+        <w:rPr>
+          <w:rFonts w:hint="default" w:ascii="Arial" w:hAnsi="Arial" w:eastAsia="var(--theme-question-title-font-family)" w:cs="Arial"/>
+          <w:b w:val="0"/>
+          <w:i w:val="0"/>
+          <w:caps w:val="0"/>
+          <w:color w:val="000000" w:themeColor="text1"/>
+          <w:spacing w:val="0"/>
+          <w:sz w:val="36"/>
+          <w:szCs w:val="36"/>
+          <w:u w:val="none"/>
+          <w:bdr w:val="none" w:color="auto" w:sz="0" w:space="0"/>
+          <w:shd w:val="clear" w:fill="FFFFFF"/>
+          <w:vertAlign w:val="baseline"/>
+          <w14:textFill>
+            <w14:solidFill>
+              <w14:schemeClr w14:val="tx1"/>
+            </w14:solidFill>
+          </w14:textFill>
+        </w:rPr>
+        <w:fldChar w:fldCharType="separate"/>
+      </w:r>
+      <w:r>
+        <w:rPr>
+          <w:rStyle w:val="4"/>
+          <w:rFonts w:hint="default" w:ascii="Arial" w:hAnsi="Arial" w:eastAsia="var(--theme-question-title-font-family)" w:cs="Arial"/>
+          <w:b w:val="0"/>
+          <w:i w:val="0"/>
+          <w:caps w:val="0"/>
+          <w:color w:val="000000" w:themeColor="text1"/>
+          <w:spacing w:val="0"/>
+          <w:sz w:val="36"/>
+          <w:szCs w:val="36"/>
+          <w:u w:val="none"/>
+          <w:bdr w:val="none" w:color="auto" w:sz="0" w:space="0"/>
+          <w:shd w:val="clear" w:fill="FFFFFF"/>
+          <w:vertAlign w:val="baseline"/>
+          <w14:textFill>
+            <w14:solidFill>
+              <w14:schemeClr w14:val="tx1"/>
+            </w14:solidFill>
+          </w14:textFill>
+        </w:rPr>
+        <w:t>Why isn't box-shadow working?</w:t>
+      </w:r>
+      <w:r>
+        <w:rPr>
+          <w:rFonts w:hint="default" w:ascii="Arial" w:hAnsi="Arial" w:eastAsia="var(--theme-question-title-font-family)" w:cs="Arial"/>
+          <w:b w:val="0"/>
+          <w:i w:val="0"/>
+          <w:caps w:val="0"/>
+          <w:color w:val="000000" w:themeColor="text1"/>
+          <w:spacing w:val="0"/>
+          <w:sz w:val="36"/>
+          <w:szCs w:val="36"/>
+          <w:u w:val="none"/>
+          <w:bdr w:val="none" w:color="auto" w:sz="0" w:space="0"/>
+          <w:shd w:val="clear" w:fill="FFFFFF"/>
+          <w:vertAlign w:val="baseline"/>
+          <w14:textFill>
+            <w14:solidFill>
+              <w14:schemeClr w14:val="tx1"/>
+            </w14:solidFill>
+          </w14:textFill>
+        </w:rPr>
+        <w:fldChar w:fldCharType="end"/>
+      </w:r>
+    </w:p>
+    <w:p>
+      <w:pPr>
+        <w:rPr>
+          <w:rFonts w:hint="default"/>
+          <w:b/>
+          <w:bCs/>
+          <w:lang w:val="en"/>
+        </w:rPr>
+      </w:pPr>
+      <w:r>
+        <w:rPr>
+          <w:rFonts w:hint="default"/>
+          <w:b/>
+          <w:bCs/>
+          <w:lang w:val="en"/>
+        </w:rPr>
+        <w:t>https://stackoverflow.com/questions/26268250/why-isnt-box-shadow-working</w:t>
+      </w:r>
+    </w:p>
+    <w:p>
+      <w:pPr>
+        <w:rPr>
+          <w:rFonts w:hint="default"/>
+          <w:b/>
+          <w:bCs/>
+          <w:lang w:val="en"/>
+        </w:rPr>
+      </w:pPr>
+    </w:p>
+    <w:p>
+      <w:pPr>
+        <w:rPr>
+          <w:rFonts w:hint="default"/>
+          <w:b/>
+          <w:bCs/>
+          <w:lang w:val="en"/>
+        </w:rPr>
+      </w:pPr>
+      <w:r>
+        <w:rPr>
+          <w:rFonts w:hint="default"/>
+          <w:b/>
+          <w:bCs/>
+          <w:lang w:val="en"/>
+        </w:rPr>
+        <w:t xml:space="preserve">Applying !imoportant tag </w:t>
+      </w:r>
+    </w:p>
+    <w:p>
+      <w:pPr>
+        <w:rPr>
+          <w:rFonts w:hint="default"/>
+          <w:b/>
+          <w:bCs/>
+          <w:lang w:val="en"/>
+        </w:rPr>
+      </w:pPr>
+      <w:r>
+        <w:rPr>
+          <w:rFonts w:hint="default"/>
+          <w:b/>
+          <w:bCs/>
+          <w:lang w:val="en"/>
+        </w:rPr>
+        <w:fldChar w:fldCharType="begin"/>
+      </w:r>
+      <w:r>
+        <w:rPr>
+          <w:rFonts w:hint="default"/>
+          <w:b/>
+          <w:bCs/>
+          <w:lang w:val="en"/>
+        </w:rPr>
+        <w:instrText xml:space="preserve"> HYPERLINK "https://www.geeksforgeeks.org/how-to-apply-important-in-css/" </w:instrText>
+      </w:r>
+      <w:r>
+        <w:rPr>
+          <w:rFonts w:hint="default"/>
+          <w:b/>
+          <w:bCs/>
+          <w:lang w:val="en"/>
+        </w:rPr>
+        <w:fldChar w:fldCharType="separate"/>
+      </w:r>
+      <w:r>
+        <w:rPr>
+          <w:rStyle w:val="4"/>
+          <w:rFonts w:hint="default"/>
+          <w:b/>
+          <w:bCs/>
+          <w:lang w:val="en"/>
+        </w:rPr>
+        <w:t>https://www.geeksforgeeks.org/how-to-apply-important-in-css/</w:t>
+      </w:r>
+      <w:r>
+        <w:rPr>
+          <w:rFonts w:hint="default"/>
+          <w:b/>
+          <w:bCs/>
+          <w:lang w:val="en"/>
+        </w:rPr>
+        <w:fldChar w:fldCharType="end"/>
+      </w:r>
+    </w:p>
+    <w:p>
+      <w:pPr>
+        <w:rPr>
+          <w:rFonts w:hint="default"/>
+          <w:b/>
+          <w:bCs/>
+          <w:lang w:val="en"/>
+        </w:rPr>
+      </w:pPr>
+    </w:p>
+    <w:p>
+      <w:pPr>
+        <w:rPr>
+          <w:rFonts w:hint="default"/>
+          <w:b/>
+          <w:bCs/>
+          <w:lang w:val="en"/>
+        </w:rPr>
+      </w:pPr>
+      <w:r>
+        <w:rPr>
+          <w:rFonts w:hint="default"/>
+          <w:b/>
+          <w:bCs/>
+          <w:lang w:val="en"/>
+        </w:rPr>
+        <w:t>Responsive card CSS</w:t>
+      </w:r>
+    </w:p>
+    <w:p>
+      <w:pPr>
+        <w:rPr>
+          <w:rFonts w:hint="default"/>
+          <w:b/>
+          <w:bCs/>
+          <w:lang w:val="en"/>
+        </w:rPr>
+      </w:pPr>
+      <w:r>
+        <w:rPr>
+          <w:rFonts w:hint="default"/>
+          <w:b/>
+          <w:bCs/>
+          <w:lang w:val="en"/>
+        </w:rPr>
+        <w:t>https://stackoverflow.com/questions/59920493/responsive-card-on-mobile-devices</w:t>
+      </w:r>
+    </w:p>
+    <w:p>
+      <w:pPr>
+        <w:rPr>
+          <w:rFonts w:hint="default"/>
+          <w:b/>
+          <w:bCs/>
+          <w:lang w:val="en"/>
+        </w:rPr>
+      </w:pPr>
+    </w:p>
+    <w:p>
+      <w:pPr>
+        <w:rPr>
+          <w:rFonts w:hint="default"/>
+          <w:b/>
+          <w:bCs/>
+          <w:lang w:val="en"/>
+        </w:rPr>
+      </w:pPr>
+      <w:r>
+        <w:rPr>
+          <w:rFonts w:hint="default"/>
+          <w:b/>
+          <w:bCs/>
+          <w:lang w:val="en"/>
+        </w:rPr>
+        <w:t>Responsive font css</w:t>
+      </w:r>
+    </w:p>
+    <w:p>
+      <w:pPr>
+        <w:rPr>
+          <w:rFonts w:hint="default"/>
+          <w:b/>
+          <w:bCs/>
+          <w:lang w:val="en"/>
+        </w:rPr>
+      </w:pPr>
+      <w:r>
+        <w:rPr>
+          <w:rFonts w:hint="default"/>
+          <w:b/>
+          <w:bCs/>
+          <w:lang w:val="en"/>
+        </w:rPr>
+        <w:t>https://learnui.design/blog/mobile-desktop-website-font-size-guidelines.html</w:t>
+      </w:r>
+    </w:p>
+    <w:p>
+      <w:pPr>
+        <w:rPr>
+          <w:rFonts w:hint="default"/>
+          <w:b/>
+          <w:bCs/>
+          <w:lang w:val="en"/>
+        </w:rPr>
+      </w:pPr>
+    </w:p>
+    <w:p>
+      <w:pPr>
+        <w:rPr>
+          <w:rFonts w:hint="default"/>
+          <w:b/>
+          <w:bCs/>
+          <w:lang w:val="en"/>
+        </w:rPr>
+      </w:pPr>
+      <w:r>
+        <w:rPr>
+          <w:rFonts w:hint="default"/>
+          <w:b/>
+          <w:bCs/>
+          <w:lang w:val="en"/>
+        </w:rPr>
+        <w:t>Useful links</w:t>
+      </w:r>
+    </w:p>
+    <w:p>
+      <w:pPr>
+        <w:rPr>
+          <w:rFonts w:hint="default"/>
+          <w:b/>
+          <w:bCs/>
+          <w:lang w:val="en"/>
+        </w:rPr>
+      </w:pPr>
+      <w:r>
+        <w:rPr>
+          <w:rFonts w:hint="default"/>
+          <w:b/>
+          <w:bCs/>
+          <w:lang w:val="en"/>
+        </w:rPr>
+        <w:fldChar w:fldCharType="begin"/>
+      </w:r>
+      <w:r>
+        <w:rPr>
+          <w:rFonts w:hint="default"/>
+          <w:b/>
+          <w:bCs/>
+          <w:lang w:val="en"/>
+        </w:rPr>
+        <w:instrText xml:space="preserve"> HYPERLINK "https://freefrontend.com/css-buttons/" </w:instrText>
+      </w:r>
+      <w:r>
+        <w:rPr>
+          <w:rFonts w:hint="default"/>
+          <w:b/>
+          <w:bCs/>
+          <w:lang w:val="en"/>
+        </w:rPr>
+        <w:fldChar w:fldCharType="separate"/>
+      </w:r>
+      <w:r>
+        <w:rPr>
+          <w:rStyle w:val="4"/>
+          <w:rFonts w:hint="default"/>
+          <w:b/>
+          <w:bCs/>
+          <w:lang w:val="en"/>
+        </w:rPr>
+        <w:t>https://freefrontend.com/css-buttons/</w:t>
+      </w:r>
+      <w:r>
+        <w:rPr>
+          <w:rFonts w:hint="default"/>
+          <w:b/>
+          <w:bCs/>
+          <w:lang w:val="en"/>
+        </w:rPr>
+        <w:fldChar w:fldCharType="end"/>
+      </w:r>
+    </w:p>
+    <w:p>
+      <w:pPr>
+        <w:rPr>
+          <w:rFonts w:hint="default"/>
+          <w:b/>
+          <w:bCs/>
+          <w:lang w:val="en"/>
+        </w:rPr>
+      </w:pPr>
+      <w:r>
+        <w:rPr>
+          <w:rFonts w:hint="default"/>
+          <w:b/>
+          <w:bCs/>
+          <w:lang w:val="en"/>
+        </w:rPr>
+        <w:fldChar w:fldCharType="begin"/>
+      </w:r>
+      <w:r>
+        <w:rPr>
+          <w:rFonts w:hint="default"/>
+          <w:b/>
+          <w:bCs/>
+          <w:lang w:val="en"/>
+        </w:rPr>
+        <w:instrText xml:space="preserve"> HYPERLINK "https://freefrontend.com/css-image-effects/" </w:instrText>
+      </w:r>
+      <w:r>
+        <w:rPr>
+          <w:rFonts w:hint="default"/>
+          <w:b/>
+          <w:bCs/>
+          <w:lang w:val="en"/>
+        </w:rPr>
+        <w:fldChar w:fldCharType="separate"/>
+      </w:r>
+      <w:r>
+        <w:rPr>
+          <w:rStyle w:val="4"/>
+          <w:rFonts w:hint="default"/>
+          <w:b/>
+          <w:bCs/>
+          <w:lang w:val="en"/>
+        </w:rPr>
+        <w:t>https://freefrontend.com/css-image-effects/</w:t>
+      </w:r>
+      <w:r>
+        <w:rPr>
+          <w:rFonts w:hint="default"/>
+          <w:b/>
+          <w:bCs/>
+          <w:lang w:val="en"/>
+        </w:rPr>
+        <w:fldChar w:fldCharType="end"/>
+      </w:r>
+    </w:p>
+    <w:p>
+      <w:pPr>
+        <w:rPr>
+          <w:rFonts w:hint="default"/>
+          <w:b/>
+          <w:bCs/>
+          <w:lang w:val="en"/>
+        </w:rPr>
+      </w:pPr>
+      <w:r>
+        <w:rPr>
+          <w:rFonts w:hint="default"/>
+          <w:b/>
+          <w:bCs/>
+          <w:lang w:val="en"/>
+        </w:rPr>
+        <w:fldChar w:fldCharType="begin"/>
+      </w:r>
+      <w:r>
+        <w:rPr>
+          <w:rFonts w:hint="default"/>
+          <w:b/>
+          <w:bCs/>
+          <w:lang w:val="en"/>
+        </w:rPr>
+        <w:instrText xml:space="preserve"> HYPERLINK "https://www.css3transition.com/fancy-sign-form-using-css3/" </w:instrText>
+      </w:r>
+      <w:r>
+        <w:rPr>
+          <w:rFonts w:hint="default"/>
+          <w:b/>
+          <w:bCs/>
+          <w:lang w:val="en"/>
+        </w:rPr>
+        <w:fldChar w:fldCharType="separate"/>
+      </w:r>
+      <w:r>
+        <w:rPr>
+          <w:rStyle w:val="4"/>
+          <w:rFonts w:hint="default"/>
+          <w:b/>
+          <w:bCs/>
+          <w:lang w:val="en"/>
+        </w:rPr>
+        <w:t>https://www.css3transition.com/fancy-sign-form-using-css3/</w:t>
+      </w:r>
+      <w:r>
+        <w:rPr>
+          <w:rFonts w:hint="default"/>
+          <w:b/>
+          <w:bCs/>
+          <w:lang w:val="en"/>
+        </w:rPr>
+        <w:fldChar w:fldCharType="end"/>
+      </w:r>
+    </w:p>
+    <w:p>
+      <w:pPr>
+        <w:rPr>
+          <w:rFonts w:hint="default"/>
+          <w:b/>
+          <w:bCs/>
+          <w:lang w:val="en"/>
+        </w:rPr>
+      </w:pPr>
+      <w:r>
+        <w:rPr>
+          <w:rFonts w:hint="default"/>
+          <w:b/>
+          <w:bCs/>
+          <w:lang w:val="en"/>
+        </w:rPr>
+        <w:fldChar w:fldCharType="begin"/>
+      </w:r>
+      <w:r>
+        <w:rPr>
+          <w:rFonts w:hint="default"/>
+          <w:b/>
+          <w:bCs/>
+          <w:lang w:val="en"/>
+        </w:rPr>
+        <w:instrText xml:space="preserve"> HYPERLINK "https://webdesign.tutsplus.com/articles/20-amazing-bootstrap-template-to-try-in-2019--cms-32742" </w:instrText>
+      </w:r>
+      <w:r>
+        <w:rPr>
+          <w:rFonts w:hint="default"/>
+          <w:b/>
+          <w:bCs/>
+          <w:lang w:val="en"/>
+        </w:rPr>
+        <w:fldChar w:fldCharType="separate"/>
+      </w:r>
+      <w:r>
+        <w:rPr>
+          <w:rStyle w:val="4"/>
+          <w:rFonts w:hint="default"/>
+          <w:b/>
+          <w:bCs/>
+          <w:lang w:val="en"/>
+        </w:rPr>
+        <w:t>https://webdesign.tutsplus.com/articles/20-amazing-bootstrap-template-to-try-in-2019--cms-32742</w:t>
+      </w:r>
+      <w:r>
+        <w:rPr>
+          <w:rFonts w:hint="default"/>
+          <w:b/>
+          <w:bCs/>
+          <w:lang w:val="en"/>
+        </w:rPr>
+        <w:fldChar w:fldCharType="end"/>
+      </w:r>
+    </w:p>
+    <w:p>
+      <w:pPr>
+        <w:rPr>
+          <w:rFonts w:hint="default"/>
+          <w:b/>
+          <w:bCs/>
+          <w:lang w:val="en"/>
+        </w:rPr>
+      </w:pPr>
+      <w:r>
+        <w:rPr>
+          <w:rFonts w:hint="default"/>
+          <w:b/>
+          <w:bCs/>
+          <w:lang w:val="en"/>
+        </w:rPr>
+        <w:fldChar w:fldCharType="begin"/>
+      </w:r>
+      <w:r>
+        <w:rPr>
+          <w:rFonts w:hint="default"/>
+          <w:b/>
+          <w:bCs/>
+          <w:lang w:val="en"/>
+        </w:rPr>
+        <w:instrText xml:space="preserve"> HYPERLINK "https://webdesign.tutsplus.com/articles/20-amazing-bootstrap-template-to-try-in-2019--cms-32742" </w:instrText>
+      </w:r>
+      <w:r>
+        <w:rPr>
+          <w:rFonts w:hint="default"/>
+          <w:b/>
+          <w:bCs/>
+          <w:lang w:val="en"/>
+        </w:rPr>
+        <w:fldChar w:fldCharType="separate"/>
+      </w:r>
+      <w:r>
+        <w:rPr>
+          <w:rStyle w:val="4"/>
+          <w:rFonts w:hint="default"/>
+          <w:b/>
+          <w:bCs/>
+          <w:lang w:val="en"/>
+        </w:rPr>
+        <w:t>https://webdesign.tutsplus.com/articles/20-amazing-bootstrap-template-to-try-in-2019--cms-32742</w:t>
+      </w:r>
+      <w:r>
+        <w:rPr>
+          <w:rFonts w:hint="default"/>
+          <w:b/>
+          <w:bCs/>
+          <w:lang w:val="en"/>
+        </w:rPr>
+        <w:fldChar w:fldCharType="end"/>
+      </w:r>
+    </w:p>
+    <w:p>
+      <w:pPr>
+        <w:rPr>
+          <w:rFonts w:hint="default"/>
+          <w:b/>
+          <w:bCs/>
+          <w:lang w:val="en"/>
+        </w:rPr>
+      </w:pPr>
+      <w:r>
+        <w:rPr>
+          <w:rFonts w:hint="default"/>
+          <w:b/>
+          <w:bCs/>
+          <w:lang w:val="en"/>
+        </w:rPr>
+        <w:fldChar w:fldCharType="begin"/>
+      </w:r>
+      <w:r>
+        <w:rPr>
+          <w:rFonts w:hint="default"/>
+          <w:b/>
+          <w:bCs/>
+          <w:lang w:val="en"/>
+        </w:rPr>
+        <w:instrText xml:space="preserve"> HYPERLINK "https://www.html5rocks.com/en/tutorials/shapes/getting-started/" </w:instrText>
+      </w:r>
+      <w:r>
+        <w:rPr>
+          <w:rFonts w:hint="default"/>
+          <w:b/>
+          <w:bCs/>
+          <w:lang w:val="en"/>
+        </w:rPr>
+        <w:fldChar w:fldCharType="separate"/>
+      </w:r>
+      <w:r>
+        <w:rPr>
+          <w:rStyle w:val="4"/>
+          <w:rFonts w:hint="default"/>
+          <w:b/>
+          <w:bCs/>
+          <w:lang w:val="en"/>
+        </w:rPr>
+        <w:t>https://www.html5rocks.com/en/tutorials/shapes/getting-started/</w:t>
+      </w:r>
+      <w:r>
+        <w:rPr>
+          <w:rFonts w:hint="default"/>
+          <w:b/>
+          <w:bCs/>
+          <w:lang w:val="en"/>
+        </w:rPr>
+        <w:fldChar w:fldCharType="end"/>
+      </w:r>
+    </w:p>
+    <w:p>
+      <w:pPr>
+        <w:rPr>
+          <w:rFonts w:hint="default"/>
+          <w:b/>
+          <w:bCs/>
+          <w:lang w:val="en"/>
+        </w:rPr>
+      </w:pPr>
+      <w:r>
+        <w:rPr>
+          <w:rFonts w:hint="default"/>
+          <w:b/>
+          <w:bCs/>
+          <w:lang w:val="en"/>
+        </w:rPr>
+        <w:fldChar w:fldCharType="begin"/>
+      </w:r>
+      <w:r>
+        <w:rPr>
+          <w:rFonts w:hint="default"/>
+          <w:b/>
+          <w:bCs/>
+          <w:lang w:val="en"/>
+        </w:rPr>
+        <w:instrText xml:space="preserve"> HYPERLINK "https://www.w3schools.com/cssref/css3_pr_animation-duration.asp" </w:instrText>
+      </w:r>
+      <w:r>
+        <w:rPr>
+          <w:rFonts w:hint="default"/>
+          <w:b/>
+          <w:bCs/>
+          <w:lang w:val="en"/>
+        </w:rPr>
+        <w:fldChar w:fldCharType="separate"/>
+      </w:r>
+      <w:r>
+        <w:rPr>
+          <w:rStyle w:val="4"/>
+          <w:rFonts w:hint="default"/>
+          <w:b/>
+          <w:bCs/>
+          <w:lang w:val="en"/>
+        </w:rPr>
+        <w:t>https://www.w3schools.com/cssref/css3_pr_animation-duration.asp</w:t>
       </w:r>
       <w:r>
         <w:rPr>
@@ -740,209 +1814,6 @@
           <w:rFonts w:hint="default"/>
           <w:b/>
           <w:bCs/>
-          <w:lang w:val="en"/>
-        </w:rPr>
-      </w:pPr>
-      <w:r>
-        <w:rPr>
-          <w:rFonts w:hint="default"/>
-          <w:b/>
-          <w:bCs/>
-          <w:lang w:val="en"/>
-        </w:rPr>
-        <w:t>SVGS:</w:t>
-      </w:r>
-    </w:p>
-    <w:p>
-      <w:pPr>
-        <w:rPr>
-          <w:rFonts w:hint="default"/>
-          <w:lang w:val="en"/>
-        </w:rPr>
-      </w:pPr>
-      <w:r>
-        <w:rPr>
-          <w:rFonts w:hint="default"/>
-          <w:lang w:val="en"/>
-        </w:rPr>
-        <w:fldChar w:fldCharType="begin"/>
-      </w:r>
-      <w:r>
-        <w:rPr>
-          <w:rFonts w:hint="default"/>
-          <w:lang w:val="en"/>
-        </w:rPr>
-        <w:instrText xml:space="preserve"> HYPERLINK "https://www.w3schools.com/graphics/svg_intro.asp" </w:instrText>
-      </w:r>
-      <w:r>
-        <w:rPr>
-          <w:rFonts w:hint="default"/>
-          <w:lang w:val="en"/>
-        </w:rPr>
-        <w:fldChar w:fldCharType="separate"/>
-      </w:r>
-      <w:r>
-        <w:rPr>
-          <w:rStyle w:val="3"/>
-          <w:rFonts w:hint="default"/>
-          <w:lang w:val="en"/>
-        </w:rPr>
-        <w:t>https://www.w3schools.com/graphics/svg_intro.asp</w:t>
-      </w:r>
-      <w:r>
-        <w:rPr>
-          <w:rFonts w:hint="default"/>
-          <w:lang w:val="en"/>
-        </w:rPr>
-        <w:fldChar w:fldCharType="end"/>
-      </w:r>
-    </w:p>
-    <w:p>
-      <w:pPr>
-        <w:rPr>
-          <w:rFonts w:hint="default"/>
-          <w:lang w:val="en"/>
-        </w:rPr>
-      </w:pPr>
-    </w:p>
-    <w:p>
-      <w:pPr>
-        <w:rPr>
-          <w:rFonts w:hint="default"/>
-          <w:b/>
-          <w:bCs/>
-          <w:lang w:val="en"/>
-        </w:rPr>
-      </w:pPr>
-      <w:r>
-        <w:rPr>
-          <w:rFonts w:hint="default"/>
-          <w:b/>
-          <w:bCs/>
-          <w:lang w:val="en"/>
-        </w:rPr>
-        <w:t>ReactStrap make col full width</w:t>
-      </w:r>
-    </w:p>
-    <w:p>
-      <w:pPr>
-        <w:rPr>
-          <w:rFonts w:hint="default"/>
-          <w:lang w:val="en"/>
-        </w:rPr>
-      </w:pPr>
-      <w:r>
-        <w:rPr>
-          <w:rFonts w:hint="default"/>
-          <w:lang w:val="en"/>
-        </w:rPr>
-        <w:fldChar w:fldCharType="begin"/>
-      </w:r>
-      <w:r>
-        <w:rPr>
-          <w:rFonts w:hint="default"/>
-          <w:lang w:val="en"/>
-        </w:rPr>
-        <w:instrText xml:space="preserve"> HYPERLINK "https://stackoverflow.com/questions/46151515/react-bootstrap-causing-margins-on-left-and-right-side" </w:instrText>
-      </w:r>
-      <w:r>
-        <w:rPr>
-          <w:rFonts w:hint="default"/>
-          <w:lang w:val="en"/>
-        </w:rPr>
-        <w:fldChar w:fldCharType="separate"/>
-      </w:r>
-      <w:r>
-        <w:rPr>
-          <w:rStyle w:val="3"/>
-          <w:rFonts w:hint="default"/>
-          <w:lang w:val="en"/>
-        </w:rPr>
-        <w:t>https://stackoverflow.com/questions/46151515/react-bootstrap-causing-margins-on-left-and-right-side</w:t>
-      </w:r>
-      <w:r>
-        <w:rPr>
-          <w:rFonts w:hint="default"/>
-          <w:lang w:val="en"/>
-        </w:rPr>
-        <w:fldChar w:fldCharType="end"/>
-      </w:r>
-    </w:p>
-    <w:p>
-      <w:pPr>
-        <w:rPr>
-          <w:rFonts w:hint="default"/>
-          <w:lang w:val="en"/>
-        </w:rPr>
-      </w:pPr>
-    </w:p>
-    <w:p>
-      <w:pPr>
-        <w:rPr>
-          <w:rFonts w:hint="default"/>
-          <w:b/>
-          <w:bCs/>
-          <w:lang w:val="en"/>
-        </w:rPr>
-      </w:pPr>
-      <w:r>
-        <w:rPr>
-          <w:rFonts w:hint="default"/>
-          <w:b/>
-          <w:bCs/>
-          <w:lang w:val="en"/>
-        </w:rPr>
-        <w:t>Responsive flex box</w:t>
-      </w:r>
-    </w:p>
-    <w:p>
-      <w:pPr>
-        <w:rPr>
-          <w:rFonts w:hint="default"/>
-          <w:lang w:val="en"/>
-        </w:rPr>
-      </w:pPr>
-      <w:r>
-        <w:rPr>
-          <w:rFonts w:hint="default"/>
-          <w:lang w:val="en"/>
-        </w:rPr>
-        <w:fldChar w:fldCharType="begin"/>
-      </w:r>
-      <w:r>
-        <w:rPr>
-          <w:rFonts w:hint="default"/>
-          <w:lang w:val="en"/>
-        </w:rPr>
-        <w:instrText xml:space="preserve"> HYPERLINK "https://www.youtube.com/watch?v=0SktamdLLAQ&amp;ab_channel=WebZone" </w:instrText>
-      </w:r>
-      <w:r>
-        <w:rPr>
-          <w:rFonts w:hint="default"/>
-          <w:lang w:val="en"/>
-        </w:rPr>
-        <w:fldChar w:fldCharType="separate"/>
-      </w:r>
-      <w:r>
-        <w:rPr>
-          <w:rStyle w:val="3"/>
-          <w:rFonts w:hint="default"/>
-          <w:lang w:val="en"/>
-        </w:rPr>
-        <w:t>https://www.youtube.com/watch?v=0SktamdLLAQ&amp;ab_channel=WebZone</w:t>
-      </w:r>
-      <w:r>
-        <w:rPr>
-          <w:rFonts w:hint="default"/>
-          <w:lang w:val="en"/>
-        </w:rPr>
-        <w:fldChar w:fldCharType="end"/>
-      </w:r>
-    </w:p>
-    <w:p>
-      <w:pPr>
-        <w:rPr>
-          <w:rFonts w:hint="default"/>
           <w:lang w:val="en"/>
         </w:rPr>
       </w:pPr>
@@ -1232,13 +2103,32 @@
       <w:lang w:val="en-US" w:eastAsia="zh-CN" w:bidi="ar-SA"/>
     </w:rPr>
   </w:style>
-  <w:style w:type="character" w:default="1" w:styleId="2">
+  <w:style w:type="paragraph" w:styleId="2">
+    <w:name w:val="heading 1"/>
+    <w:next w:val="1"/>
+    <w:qFormat/>
+    <w:uiPriority w:val="0"/>
+    <w:pPr>
+      <w:spacing w:before="0" w:beforeAutospacing="1" w:after="0" w:afterAutospacing="1"/>
+      <w:jc w:val="left"/>
+    </w:pPr>
+    <w:rPr>
+      <w:rFonts w:hint="eastAsia" w:ascii="SimSun" w:hAnsi="SimSun" w:eastAsia="SimSun" w:cs="SimSun"/>
+      <w:b/>
+      <w:bCs/>
+      <w:kern w:val="44"/>
+      <w:sz w:val="48"/>
+      <w:szCs w:val="48"/>
+      <w:lang w:val="en-US" w:eastAsia="zh-CN" w:bidi="ar"/>
+    </w:rPr>
+  </w:style>
+  <w:style w:type="character" w:default="1" w:styleId="3">
     <w:name w:val="Default Paragraph Font"/>
     <w:semiHidden/>
     <w:qFormat/>
     <w:uiPriority w:val="0"/>
   </w:style>
-  <w:style w:type="table" w:default="1" w:styleId="4">
+  <w:style w:type="table" w:default="1" w:styleId="5">
     <w:name w:val="Normal Table"/>
     <w:semiHidden/>
     <w:qFormat/>
@@ -1253,9 +2143,9 @@
       </w:tblCellMar>
     </w:tblPr>
   </w:style>
-  <w:style w:type="character" w:styleId="3">
+  <w:style w:type="character" w:styleId="4">
     <w:name w:val="Hyperlink"/>
-    <w:basedOn w:val="2"/>
+    <w:basedOn w:val="3"/>
     <w:qFormat/>
     <w:uiPriority w:val="0"/>
     <w:rPr>

</xml_diff>